<commit_message>
Made changes to the HelloWorld markdown
</commit_message>
<xml_diff>
--- a/HelloWorld.docx
+++ b/HelloWorld.docx
@@ -41,137 +41,7 @@
         <w:t xml:space="preserve">This is a markdown file</w:t>
       </w:r>
     </w:p>
-    <w:p>
-      <w:pPr>
-        <w:pStyle w:val="FirstParagraph"/>
-      </w:pPr>
-      <w:r>
-        <w:rPr>
-          <w:rStyle w:val="VerbatimChar"/>
-        </w:rPr>
-        <w:t xml:space="preserve">{r setup, include=FALSE} knitr::opts_chunk$set(echo = TRUE)</w:t>
-      </w:r>
-    </w:p>
     <w:bookmarkEnd w:id="20"/>
-    <w:bookmarkStart w:id="22" w:name="r-markdown"/>
-    <w:p>
-      <w:pPr>
-        <w:pStyle w:val="Heading2"/>
-      </w:pPr>
-      <w:r>
-        <w:t xml:space="preserve">R Markdown</w:t>
-      </w:r>
-    </w:p>
-    <w:p>
-      <w:pPr>
-        <w:pStyle w:val="FirstParagraph"/>
-      </w:pPr>
-      <w:r>
-        <w:t xml:space="preserve">This is an R Markdown document. Markdown is a simple formatting syntax for authoring HTML, PDF, and MS Word documents. For more details on using R Markdown see</w:t>
-      </w:r>
-      <w:r>
-        <w:t xml:space="preserve"> </w:t>
-      </w:r>
-      <w:hyperlink r:id="rId21">
-        <w:r>
-          <w:rPr>
-            <w:rStyle w:val="Hyperlink"/>
-          </w:rPr>
-          <w:t xml:space="preserve">http://rmarkdown.rstudio.com</w:t>
-        </w:r>
-      </w:hyperlink>
-      <w:r>
-        <w:t xml:space="preserve">.</w:t>
-      </w:r>
-    </w:p>
-    <w:p>
-      <w:pPr>
-        <w:pStyle w:val="BodyText"/>
-      </w:pPr>
-      <w:r>
-        <w:t xml:space="preserve">When you click the</w:t>
-      </w:r>
-      <w:r>
-        <w:t xml:space="preserve"> </w:t>
-      </w:r>
-      <w:r>
-        <w:rPr>
-          <w:bCs/>
-          <w:b/>
-        </w:rPr>
-        <w:t xml:space="preserve">Knit</w:t>
-      </w:r>
-      <w:r>
-        <w:t xml:space="preserve"> </w:t>
-      </w:r>
-      <w:r>
-        <w:t xml:space="preserve">button a document will be generated that includes both content as well as the output of any embedded R code chunks within the document. You can embed an R code chunk like this:</w:t>
-      </w:r>
-    </w:p>
-    <w:p>
-      <w:pPr>
-        <w:pStyle w:val="BodyText"/>
-      </w:pPr>
-      <w:r>
-        <w:rPr>
-          <w:rStyle w:val="VerbatimChar"/>
-        </w:rPr>
-        <w:t xml:space="preserve">{r cars} summary(cars)</w:t>
-      </w:r>
-    </w:p>
-    <w:bookmarkEnd w:id="22"/>
-    <w:bookmarkStart w:id="23" w:name="including-plots"/>
-    <w:p>
-      <w:pPr>
-        <w:pStyle w:val="Heading2"/>
-      </w:pPr>
-      <w:r>
-        <w:t xml:space="preserve">Including Plots</w:t>
-      </w:r>
-    </w:p>
-    <w:p>
-      <w:pPr>
-        <w:pStyle w:val="FirstParagraph"/>
-      </w:pPr>
-      <w:r>
-        <w:t xml:space="preserve">You can also embed plots, for example:</w:t>
-      </w:r>
-    </w:p>
-    <w:p>
-      <w:pPr>
-        <w:pStyle w:val="BodyText"/>
-      </w:pPr>
-      <w:r>
-        <w:rPr>
-          <w:rStyle w:val="VerbatimChar"/>
-        </w:rPr>
-        <w:t xml:space="preserve">{r pressure, echo=FALSE} plot(pressure)</w:t>
-      </w:r>
-    </w:p>
-    <w:p>
-      <w:pPr>
-        <w:pStyle w:val="BodyText"/>
-      </w:pPr>
-      <w:r>
-        <w:t xml:space="preserve">Note that the</w:t>
-      </w:r>
-      <w:r>
-        <w:t xml:space="preserve"> </w:t>
-      </w:r>
-      <w:r>
-        <w:rPr>
-          <w:rStyle w:val="VerbatimChar"/>
-        </w:rPr>
-        <w:t xml:space="preserve">echo = FALSE</w:t>
-      </w:r>
-      <w:r>
-        <w:t xml:space="preserve"> </w:t>
-      </w:r>
-      <w:r>
-        <w:t xml:space="preserve">parameter was added to the code chunk to prevent printing of the R code that generated the plot.</w:t>
-      </w:r>
-    </w:p>
-    <w:bookmarkEnd w:id="23"/>
     <w:sectPr/>
   </w:body>
 </w:document>

</xml_diff>